<commit_message>
Primeiros passos para desenvolvimento web concluido
</commit_message>
<xml_diff>
--- a/Primeiros passos para desenvolvimento web/Comandos ensinados no curso.docx
+++ b/Primeiros passos para desenvolvimento web/Comandos ensinados no curso.docx
@@ -143,8 +143,80 @@
           <w:u w:val="single"/>
         </w:rPr>
       </w:pPr>
+    </w:p>
+    <w:p>
+      <w:pPr>
+        <w:rPr>
+          <w:color w:val="FF0000"/>
+          <w:sz w:val="24"/>
+          <w:szCs w:val="24"/>
+          <w:u w:val="single"/>
+        </w:rPr>
+      </w:pPr>
+    </w:p>
+    <w:p>
+      <w:pPr>
+        <w:rPr>
+          <w:color w:val="FF0000"/>
+          <w:sz w:val="24"/>
+          <w:szCs w:val="24"/>
+          <w:u w:val="single"/>
+        </w:rPr>
+      </w:pPr>
+    </w:p>
+    <w:p>
+      <w:pPr>
+        <w:rPr>
+          <w:sz w:val="24"/>
+          <w:szCs w:val="24"/>
+        </w:rPr>
+      </w:pPr>
+      <w:r>
+        <w:rPr>
+          <w:sz w:val="24"/>
+          <w:szCs w:val="24"/>
+        </w:rPr>
+        <w:t xml:space="preserve">Site para executar código </w:t>
+      </w:r>
+      <w:proofErr w:type="spellStart"/>
+      <w:r>
+        <w:rPr>
+          <w:sz w:val="24"/>
+          <w:szCs w:val="24"/>
+        </w:rPr>
+        <w:t>php</w:t>
+      </w:r>
+      <w:proofErr w:type="spellEnd"/>
+      <w:r>
+        <w:rPr>
+          <w:sz w:val="24"/>
+          <w:szCs w:val="24"/>
+        </w:rPr>
+        <w:t>, sem a necessidade de</w:t>
+      </w:r>
+      <w:r>
+        <w:rPr>
+          <w:sz w:val="24"/>
+          <w:szCs w:val="24"/>
+        </w:rPr>
+        <w:t xml:space="preserve"> fazer instalações</w:t>
+      </w:r>
       <w:bookmarkStart w:id="0" w:name="_GoBack"/>
       <w:bookmarkEnd w:id="0"/>
+      <w:r>
+        <w:rPr>
+          <w:sz w:val="24"/>
+          <w:szCs w:val="24"/>
+        </w:rPr>
+        <w:t xml:space="preserve">: </w:t>
+      </w:r>
+      <w:r>
+        <w:rPr>
+          <w:sz w:val="24"/>
+          <w:szCs w:val="24"/>
+        </w:rPr>
+        <w:t>https://paiza.io/en/projects/new</w:t>
+      </w:r>
     </w:p>
     <w:sectPr>
       <w:pgSz w:w="11906" w:h="16838"/>

</xml_diff>